<commit_message>
revisi dokumen dan program ganti absen jadi presensi
</commit_message>
<xml_diff>
--- a/document/BAB 1/BAB 1.docx
+++ b/document/BAB 1/BAB 1.docx
@@ -2943,7 +2943,85 @@
           <w:sz w:val="24"/>
           <w:szCs w:val="24"/>
         </w:rPr>
-        <w:t xml:space="preserve"> dan guru BK </w:t>
+        <w:t xml:space="preserve"> dan guru </w:t>
+      </w:r>
+      <w:proofErr w:type="spellStart"/>
+      <w:r>
+        <w:rPr>
+          <w:rFonts w:ascii="Times New Roman" w:hAnsi="Times New Roman" w:cs="Times New Roman"/>
+          <w:sz w:val="24"/>
+          <w:szCs w:val="24"/>
+        </w:rPr>
+        <w:t>b</w:t>
+      </w:r>
+      <w:r>
+        <w:rPr>
+          <w:rFonts w:ascii="Times New Roman" w:hAnsi="Times New Roman" w:cs="Times New Roman"/>
+          <w:sz w:val="24"/>
+          <w:szCs w:val="24"/>
+        </w:rPr>
+        <w:t>imbingan</w:t>
+      </w:r>
+      <w:proofErr w:type="spellEnd"/>
+      <w:r>
+        <w:rPr>
+          <w:rFonts w:ascii="Times New Roman" w:hAnsi="Times New Roman" w:cs="Times New Roman"/>
+          <w:sz w:val="24"/>
+          <w:szCs w:val="24"/>
+        </w:rPr>
+        <w:t xml:space="preserve"> </w:t>
+      </w:r>
+      <w:proofErr w:type="spellStart"/>
+      <w:r>
+        <w:rPr>
+          <w:rFonts w:ascii="Times New Roman" w:hAnsi="Times New Roman" w:cs="Times New Roman"/>
+          <w:sz w:val="24"/>
+          <w:szCs w:val="24"/>
+        </w:rPr>
+        <w:t>k</w:t>
+      </w:r>
+      <w:bookmarkStart w:id="0" w:name="_GoBack"/>
+      <w:bookmarkEnd w:id="0"/>
+      <w:r>
+        <w:rPr>
+          <w:rFonts w:ascii="Times New Roman" w:hAnsi="Times New Roman" w:cs="Times New Roman"/>
+          <w:sz w:val="24"/>
+          <w:szCs w:val="24"/>
+        </w:rPr>
+        <w:t>onseling</w:t>
+      </w:r>
+      <w:proofErr w:type="spellEnd"/>
+      <w:r>
+        <w:rPr>
+          <w:rFonts w:ascii="Times New Roman" w:hAnsi="Times New Roman" w:cs="Times New Roman"/>
+          <w:sz w:val="24"/>
+          <w:szCs w:val="24"/>
+        </w:rPr>
+        <w:t xml:space="preserve"> (</w:t>
+      </w:r>
+      <w:r>
+        <w:rPr>
+          <w:rFonts w:ascii="Times New Roman" w:hAnsi="Times New Roman" w:cs="Times New Roman"/>
+          <w:sz w:val="24"/>
+          <w:szCs w:val="24"/>
+        </w:rPr>
+        <w:t>BK</w:t>
+      </w:r>
+      <w:r>
+        <w:rPr>
+          <w:rFonts w:ascii="Times New Roman" w:hAnsi="Times New Roman" w:cs="Times New Roman"/>
+          <w:sz w:val="24"/>
+          <w:szCs w:val="24"/>
+        </w:rPr>
+        <w:t>)</w:t>
+      </w:r>
+      <w:r>
+        <w:rPr>
+          <w:rFonts w:ascii="Times New Roman" w:hAnsi="Times New Roman" w:cs="Times New Roman"/>
+          <w:sz w:val="24"/>
+          <w:szCs w:val="24"/>
+        </w:rPr>
+        <w:t xml:space="preserve"> </w:t>
       </w:r>
       <w:proofErr w:type="spellStart"/>
       <w:r>
@@ -6131,6 +6209,177 @@
           <w:sz w:val="24"/>
           <w:szCs w:val="24"/>
         </w:rPr>
+        <w:t xml:space="preserve"> </w:t>
+      </w:r>
+      <w:r>
+        <w:rPr>
+          <w:rFonts w:ascii="Times New Roman" w:hAnsi="Times New Roman" w:cs="Times New Roman"/>
+          <w:sz w:val="24"/>
+          <w:szCs w:val="24"/>
+        </w:rPr>
+        <w:lastRenderedPageBreak/>
+        <w:t xml:space="preserve">orang </w:t>
+      </w:r>
+      <w:proofErr w:type="spellStart"/>
+      <w:r>
+        <w:rPr>
+          <w:rFonts w:ascii="Times New Roman" w:hAnsi="Times New Roman" w:cs="Times New Roman"/>
+          <w:sz w:val="24"/>
+          <w:szCs w:val="24"/>
+        </w:rPr>
+        <w:t>tua</w:t>
+      </w:r>
+      <w:proofErr w:type="spellEnd"/>
+      <w:r>
+        <w:rPr>
+          <w:rFonts w:ascii="Times New Roman" w:hAnsi="Times New Roman" w:cs="Times New Roman"/>
+          <w:sz w:val="24"/>
+          <w:szCs w:val="24"/>
+        </w:rPr>
+        <w:t xml:space="preserve"> </w:t>
+      </w:r>
+      <w:proofErr w:type="spellStart"/>
+      <w:r>
+        <w:rPr>
+          <w:rFonts w:ascii="Times New Roman" w:hAnsi="Times New Roman" w:cs="Times New Roman"/>
+          <w:sz w:val="24"/>
+          <w:szCs w:val="24"/>
+        </w:rPr>
+        <w:t>siswa</w:t>
+      </w:r>
+      <w:proofErr w:type="spellEnd"/>
+      <w:r>
+        <w:rPr>
+          <w:rFonts w:ascii="Times New Roman" w:hAnsi="Times New Roman" w:cs="Times New Roman"/>
+          <w:sz w:val="24"/>
+          <w:szCs w:val="24"/>
+        </w:rPr>
+        <w:t xml:space="preserve"> </w:t>
+      </w:r>
+      <w:proofErr w:type="spellStart"/>
+      <w:r>
+        <w:rPr>
+          <w:rFonts w:ascii="Times New Roman" w:hAnsi="Times New Roman" w:cs="Times New Roman"/>
+          <w:sz w:val="24"/>
+          <w:szCs w:val="24"/>
+        </w:rPr>
+        <w:t>tanpa</w:t>
+      </w:r>
+      <w:proofErr w:type="spellEnd"/>
+      <w:r>
+        <w:rPr>
+          <w:rFonts w:ascii="Times New Roman" w:hAnsi="Times New Roman" w:cs="Times New Roman"/>
+          <w:sz w:val="24"/>
+          <w:szCs w:val="24"/>
+        </w:rPr>
+        <w:t xml:space="preserve"> </w:t>
+      </w:r>
+      <w:proofErr w:type="spellStart"/>
+      <w:r>
+        <w:rPr>
+          <w:rFonts w:ascii="Times New Roman" w:hAnsi="Times New Roman" w:cs="Times New Roman"/>
+          <w:sz w:val="24"/>
+          <w:szCs w:val="24"/>
+        </w:rPr>
+        <w:t>harus</w:t>
+      </w:r>
+      <w:proofErr w:type="spellEnd"/>
+      <w:r>
+        <w:rPr>
+          <w:rFonts w:ascii="Times New Roman" w:hAnsi="Times New Roman" w:cs="Times New Roman"/>
+          <w:sz w:val="24"/>
+          <w:szCs w:val="24"/>
+        </w:rPr>
+        <w:t xml:space="preserve"> </w:t>
+      </w:r>
+      <w:proofErr w:type="spellStart"/>
+      <w:r>
+        <w:rPr>
+          <w:rFonts w:ascii="Times New Roman" w:hAnsi="Times New Roman" w:cs="Times New Roman"/>
+          <w:sz w:val="24"/>
+          <w:szCs w:val="24"/>
+        </w:rPr>
+        <w:t>datang</w:t>
+      </w:r>
+      <w:proofErr w:type="spellEnd"/>
+      <w:r>
+        <w:rPr>
+          <w:rFonts w:ascii="Times New Roman" w:hAnsi="Times New Roman" w:cs="Times New Roman"/>
+          <w:sz w:val="24"/>
+          <w:szCs w:val="24"/>
+        </w:rPr>
+        <w:t xml:space="preserve"> </w:t>
+      </w:r>
+      <w:proofErr w:type="spellStart"/>
+      <w:r>
+        <w:rPr>
+          <w:rFonts w:ascii="Times New Roman" w:hAnsi="Times New Roman" w:cs="Times New Roman"/>
+          <w:sz w:val="24"/>
+          <w:szCs w:val="24"/>
+        </w:rPr>
+        <w:t>ke</w:t>
+      </w:r>
+      <w:proofErr w:type="spellEnd"/>
+      <w:r>
+        <w:rPr>
+          <w:rFonts w:ascii="Times New Roman" w:hAnsi="Times New Roman" w:cs="Times New Roman"/>
+          <w:sz w:val="24"/>
+          <w:szCs w:val="24"/>
+        </w:rPr>
+        <w:t xml:space="preserve"> </w:t>
+      </w:r>
+      <w:proofErr w:type="spellStart"/>
+      <w:r>
+        <w:rPr>
+          <w:rFonts w:ascii="Times New Roman" w:hAnsi="Times New Roman" w:cs="Times New Roman"/>
+          <w:sz w:val="24"/>
+          <w:szCs w:val="24"/>
+        </w:rPr>
+        <w:t>sekolah</w:t>
+      </w:r>
+      <w:proofErr w:type="spellEnd"/>
+      <w:r>
+        <w:rPr>
+          <w:rFonts w:ascii="Times New Roman" w:hAnsi="Times New Roman" w:cs="Times New Roman"/>
+          <w:sz w:val="24"/>
+          <w:szCs w:val="24"/>
+        </w:rPr>
+        <w:t xml:space="preserve"> </w:t>
+      </w:r>
+      <w:proofErr w:type="spellStart"/>
+      <w:r>
+        <w:rPr>
+          <w:rFonts w:ascii="Times New Roman" w:hAnsi="Times New Roman" w:cs="Times New Roman"/>
+          <w:sz w:val="24"/>
+          <w:szCs w:val="24"/>
+        </w:rPr>
+        <w:t>serta</w:t>
+      </w:r>
+      <w:proofErr w:type="spellEnd"/>
+      <w:r>
+        <w:rPr>
+          <w:rFonts w:ascii="Times New Roman" w:hAnsi="Times New Roman" w:cs="Times New Roman"/>
+          <w:sz w:val="24"/>
+          <w:szCs w:val="24"/>
+        </w:rPr>
+        <w:t xml:space="preserve"> </w:t>
+      </w:r>
+      <w:proofErr w:type="spellStart"/>
+      <w:r>
+        <w:rPr>
+          <w:rFonts w:ascii="Times New Roman" w:hAnsi="Times New Roman" w:cs="Times New Roman"/>
+          <w:sz w:val="24"/>
+          <w:szCs w:val="24"/>
+        </w:rPr>
+        <w:t>memudahkan</w:t>
+      </w:r>
+      <w:proofErr w:type="spellEnd"/>
+      <w:r>
+        <w:rPr>
+          <w:rFonts w:ascii="Times New Roman" w:hAnsi="Times New Roman" w:cs="Times New Roman"/>
+          <w:sz w:val="24"/>
+          <w:szCs w:val="24"/>
+        </w:rPr>
         <w:t xml:space="preserve"> orang </w:t>
       </w:r>
       <w:proofErr w:type="spellStart"/>
@@ -6167,168 +6416,6 @@
           <w:sz w:val="24"/>
           <w:szCs w:val="24"/>
         </w:rPr>
-        <w:t xml:space="preserve"> </w:t>
-      </w:r>
-      <w:proofErr w:type="spellStart"/>
-      <w:r>
-        <w:rPr>
-          <w:rFonts w:ascii="Times New Roman" w:hAnsi="Times New Roman" w:cs="Times New Roman"/>
-          <w:sz w:val="24"/>
-          <w:szCs w:val="24"/>
-        </w:rPr>
-        <w:t>tanpa</w:t>
-      </w:r>
-      <w:proofErr w:type="spellEnd"/>
-      <w:r>
-        <w:rPr>
-          <w:rFonts w:ascii="Times New Roman" w:hAnsi="Times New Roman" w:cs="Times New Roman"/>
-          <w:sz w:val="24"/>
-          <w:szCs w:val="24"/>
-        </w:rPr>
-        <w:t xml:space="preserve"> </w:t>
-      </w:r>
-      <w:proofErr w:type="spellStart"/>
-      <w:r>
-        <w:rPr>
-          <w:rFonts w:ascii="Times New Roman" w:hAnsi="Times New Roman" w:cs="Times New Roman"/>
-          <w:sz w:val="24"/>
-          <w:szCs w:val="24"/>
-        </w:rPr>
-        <w:t>harus</w:t>
-      </w:r>
-      <w:proofErr w:type="spellEnd"/>
-      <w:r>
-        <w:rPr>
-          <w:rFonts w:ascii="Times New Roman" w:hAnsi="Times New Roman" w:cs="Times New Roman"/>
-          <w:sz w:val="24"/>
-          <w:szCs w:val="24"/>
-        </w:rPr>
-        <w:t xml:space="preserve"> </w:t>
-      </w:r>
-      <w:proofErr w:type="spellStart"/>
-      <w:r>
-        <w:rPr>
-          <w:rFonts w:ascii="Times New Roman" w:hAnsi="Times New Roman" w:cs="Times New Roman"/>
-          <w:sz w:val="24"/>
-          <w:szCs w:val="24"/>
-        </w:rPr>
-        <w:t>datang</w:t>
-      </w:r>
-      <w:proofErr w:type="spellEnd"/>
-      <w:r>
-        <w:rPr>
-          <w:rFonts w:ascii="Times New Roman" w:hAnsi="Times New Roman" w:cs="Times New Roman"/>
-          <w:sz w:val="24"/>
-          <w:szCs w:val="24"/>
-        </w:rPr>
-        <w:t xml:space="preserve"> </w:t>
-      </w:r>
-      <w:proofErr w:type="spellStart"/>
-      <w:r>
-        <w:rPr>
-          <w:rFonts w:ascii="Times New Roman" w:hAnsi="Times New Roman" w:cs="Times New Roman"/>
-          <w:sz w:val="24"/>
-          <w:szCs w:val="24"/>
-        </w:rPr>
-        <w:t>ke</w:t>
-      </w:r>
-      <w:proofErr w:type="spellEnd"/>
-      <w:r>
-        <w:rPr>
-          <w:rFonts w:ascii="Times New Roman" w:hAnsi="Times New Roman" w:cs="Times New Roman"/>
-          <w:sz w:val="24"/>
-          <w:szCs w:val="24"/>
-        </w:rPr>
-        <w:t xml:space="preserve"> </w:t>
-      </w:r>
-      <w:proofErr w:type="spellStart"/>
-      <w:r>
-        <w:rPr>
-          <w:rFonts w:ascii="Times New Roman" w:hAnsi="Times New Roman" w:cs="Times New Roman"/>
-          <w:sz w:val="24"/>
-          <w:szCs w:val="24"/>
-        </w:rPr>
-        <w:t>sekolah</w:t>
-      </w:r>
-      <w:proofErr w:type="spellEnd"/>
-      <w:r>
-        <w:rPr>
-          <w:rFonts w:ascii="Times New Roman" w:hAnsi="Times New Roman" w:cs="Times New Roman"/>
-          <w:sz w:val="24"/>
-          <w:szCs w:val="24"/>
-        </w:rPr>
-        <w:t xml:space="preserve"> </w:t>
-      </w:r>
-      <w:proofErr w:type="spellStart"/>
-      <w:r>
-        <w:rPr>
-          <w:rFonts w:ascii="Times New Roman" w:hAnsi="Times New Roman" w:cs="Times New Roman"/>
-          <w:sz w:val="24"/>
-          <w:szCs w:val="24"/>
-        </w:rPr>
-        <w:t>serta</w:t>
-      </w:r>
-      <w:proofErr w:type="spellEnd"/>
-      <w:r>
-        <w:rPr>
-          <w:rFonts w:ascii="Times New Roman" w:hAnsi="Times New Roman" w:cs="Times New Roman"/>
-          <w:sz w:val="24"/>
-          <w:szCs w:val="24"/>
-        </w:rPr>
-        <w:t xml:space="preserve"> </w:t>
-      </w:r>
-      <w:proofErr w:type="spellStart"/>
-      <w:r>
-        <w:rPr>
-          <w:rFonts w:ascii="Times New Roman" w:hAnsi="Times New Roman" w:cs="Times New Roman"/>
-          <w:sz w:val="24"/>
-          <w:szCs w:val="24"/>
-        </w:rPr>
-        <w:t>memudahkan</w:t>
-      </w:r>
-      <w:proofErr w:type="spellEnd"/>
-      <w:r>
-        <w:rPr>
-          <w:rFonts w:ascii="Times New Roman" w:hAnsi="Times New Roman" w:cs="Times New Roman"/>
-          <w:sz w:val="24"/>
-          <w:szCs w:val="24"/>
-        </w:rPr>
-        <w:t xml:space="preserve"> orang </w:t>
-      </w:r>
-      <w:proofErr w:type="spellStart"/>
-      <w:r>
-        <w:rPr>
-          <w:rFonts w:ascii="Times New Roman" w:hAnsi="Times New Roman" w:cs="Times New Roman"/>
-          <w:sz w:val="24"/>
-          <w:szCs w:val="24"/>
-        </w:rPr>
-        <w:t>tua</w:t>
-      </w:r>
-      <w:proofErr w:type="spellEnd"/>
-      <w:r>
-        <w:rPr>
-          <w:rFonts w:ascii="Times New Roman" w:hAnsi="Times New Roman" w:cs="Times New Roman"/>
-          <w:sz w:val="24"/>
-          <w:szCs w:val="24"/>
-        </w:rPr>
-        <w:t xml:space="preserve"> </w:t>
-      </w:r>
-      <w:proofErr w:type="spellStart"/>
-      <w:r>
-        <w:rPr>
-          <w:rFonts w:ascii="Times New Roman" w:hAnsi="Times New Roman" w:cs="Times New Roman"/>
-          <w:sz w:val="24"/>
-          <w:szCs w:val="24"/>
-        </w:rPr>
-        <w:t>siswa</w:t>
-      </w:r>
-      <w:proofErr w:type="spellEnd"/>
-      <w:r>
-        <w:rPr>
-          <w:rFonts w:ascii="Times New Roman" w:hAnsi="Times New Roman" w:cs="Times New Roman"/>
-          <w:sz w:val="24"/>
-          <w:szCs w:val="24"/>
-        </w:rPr>
         <w:t xml:space="preserve">, </w:t>
       </w:r>
       <w:proofErr w:type="spellStart"/>
@@ -6338,7 +6425,6 @@
           <w:sz w:val="24"/>
           <w:szCs w:val="24"/>
         </w:rPr>
-        <w:lastRenderedPageBreak/>
         <w:t>wali</w:t>
       </w:r>
       <w:proofErr w:type="spellEnd"/>
@@ -8517,6 +8603,7 @@
           <w:sz w:val="24"/>
           <w:szCs w:val="24"/>
         </w:rPr>
+        <w:lastRenderedPageBreak/>
         <w:t>Sistem</w:t>
       </w:r>
       <w:proofErr w:type="spellEnd"/>
@@ -13010,8 +13097,6 @@
           <w:szCs w:val="24"/>
         </w:rPr>
       </w:pPr>
-      <w:bookmarkStart w:id="0" w:name="_GoBack"/>
-      <w:bookmarkEnd w:id="0"/>
       <w:r>
         <w:rPr>
           <w:rFonts w:ascii="Times New Roman" w:hAnsi="Times New Roman" w:cs="Times New Roman"/>
@@ -14214,23 +14299,7 @@
         <w:iCs/>
         <w:sz w:val="20"/>
       </w:rPr>
-      <w:t>1-</w:t>
-    </w:r>
-    <w:r>
-      <w:rPr>
-        <w:rFonts w:ascii="Arial" w:hAnsi="Arial" w:cs="Arial"/>
-        <w:iCs/>
-        <w:sz w:val="20"/>
-      </w:rPr>
-      <w:t>4</w:t>
-    </w:r>
-    <w:r>
-      <w:rPr>
-        <w:rFonts w:ascii="Arial" w:hAnsi="Arial" w:cs="Arial"/>
-        <w:iCs/>
-        <w:sz w:val="20"/>
-      </w:rPr>
-      <w:t xml:space="preserve">                                                                                  B A B 1 – P E N D A H U L U A N</w:t>
+      <w:t>1-4                                                                                  B A B 1 – P E N D A H U L U A N</w:t>
     </w:r>
     <w:r>
       <w:rPr>
@@ -14359,15 +14428,7 @@
         <w:sz w:val="20"/>
       </w:rPr>
       <w:tab/>
-      <w:t xml:space="preserve">                                                                                   1-</w:t>
-    </w:r>
-    <w:r>
-      <w:rPr>
-        <w:rFonts w:ascii="Arial" w:hAnsi="Arial" w:cs="Arial"/>
-        <w:iCs/>
-        <w:sz w:val="20"/>
-      </w:rPr>
-      <w:t>5</w:t>
+      <w:t xml:space="preserve">                                                                                   1-5</w:t>
     </w:r>
     <w:r>
       <w:rPr>
@@ -14476,23 +14537,7 @@
         <w:iCs/>
         <w:sz w:val="20"/>
       </w:rPr>
-      <w:t>1-</w:t>
-    </w:r>
-    <w:r>
-      <w:rPr>
-        <w:rFonts w:ascii="Arial" w:hAnsi="Arial" w:cs="Arial"/>
-        <w:iCs/>
-        <w:sz w:val="20"/>
-      </w:rPr>
-      <w:t>6</w:t>
-    </w:r>
-    <w:r>
-      <w:rPr>
-        <w:rFonts w:ascii="Arial" w:hAnsi="Arial" w:cs="Arial"/>
-        <w:iCs/>
-        <w:sz w:val="20"/>
-      </w:rPr>
-      <w:t xml:space="preserve">                                                                                  B A B 1 – P E N D A H U L U A N</w:t>
+      <w:t>1-6                                                                                  B A B 1 – P E N D A H U L U A N</w:t>
     </w:r>
     <w:r>
       <w:rPr>
@@ -15076,7 +15121,7 @@
       </w:pPr>
     </w:pPrDefault>
   </w:docDefaults>
-  <w:latentStyles w:defLockedState="0" w:defUIPriority="99" w:defSemiHidden="0" w:defUnhideWhenUsed="0" w:defQFormat="0" w:count="377">
+  <w:latentStyles w:defLockedState="0" w:defUIPriority="99" w:defSemiHidden="0" w:defUnhideWhenUsed="0" w:defQFormat="0" w:count="376">
     <w:lsdException w:name="Normal" w:uiPriority="0" w:qFormat="1"/>
     <w:lsdException w:name="heading 1" w:uiPriority="9" w:qFormat="1"/>
     <w:lsdException w:name="heading 2" w:semiHidden="1" w:uiPriority="9" w:unhideWhenUsed="1" w:qFormat="1"/>
@@ -15182,6 +15227,7 @@
     <w:lsdException w:name="HTML Sample" w:semiHidden="1" w:unhideWhenUsed="1"/>
     <w:lsdException w:name="HTML Typewriter" w:semiHidden="1" w:unhideWhenUsed="1"/>
     <w:lsdException w:name="HTML Variable" w:semiHidden="1" w:unhideWhenUsed="1"/>
+    <w:lsdException w:name="Normal Table" w:semiHidden="1" w:unhideWhenUsed="1"/>
     <w:lsdException w:name="annotation subject" w:semiHidden="1" w:unhideWhenUsed="1"/>
     <w:lsdException w:name="No List" w:semiHidden="1" w:unhideWhenUsed="1"/>
     <w:lsdException w:name="Outline List 1" w:semiHidden="1" w:unhideWhenUsed="1"/>
@@ -15227,9 +15273,11 @@
     <w:lsdException w:name="Table Subtle 1" w:semiHidden="1" w:unhideWhenUsed="1"/>
     <w:lsdException w:name="Table Subtle 2" w:semiHidden="1" w:unhideWhenUsed="1"/>
     <w:lsdException w:name="Table Web 1" w:semiHidden="1" w:unhideWhenUsed="1"/>
+    <w:lsdException w:name="Table Web 2" w:semiHidden="1" w:unhideWhenUsed="1"/>
     <w:lsdException w:name="Table Web 3" w:semiHidden="1" w:unhideWhenUsed="1"/>
     <w:lsdException w:name="Balloon Text" w:semiHidden="1" w:unhideWhenUsed="1"/>
     <w:lsdException w:name="Table Grid" w:uiPriority="39"/>
+    <w:lsdException w:name="Table Theme" w:semiHidden="1" w:unhideWhenUsed="1"/>
     <w:lsdException w:name="Placeholder Text" w:semiHidden="1"/>
     <w:lsdException w:name="No Spacing" w:uiPriority="1" w:qFormat="1"/>
     <w:lsdException w:name="Light Shading" w:uiPriority="60"/>
@@ -15450,7 +15498,6 @@
     <w:lsdException w:name="Hashtag" w:semiHidden="1" w:unhideWhenUsed="1"/>
     <w:lsdException w:name="Unresolved Mention" w:semiHidden="1" w:unhideWhenUsed="1"/>
     <w:lsdException w:name="Smart Link" w:semiHidden="1" w:unhideWhenUsed="1"/>
-    <w:lsdException w:name="Smart Link Error" w:semiHidden="1" w:unhideWhenUsed="1"/>
   </w:latentStyles>
   <w:style w:type="paragraph" w:default="1" w:styleId="Normal">
     <w:name w:val="Normal"/>

</xml_diff>